<commit_message>
Add diagrams to word doc (unorganized)
</commit_message>
<xml_diff>
--- a/COS 214 Project Initial design.docx
+++ b/COS 214 Project Initial design.docx
@@ -29,7 +29,6 @@
           <w:lang w:val="en-US"/>
         </w:rPr>
       </w:pPr>
-      <w:proofErr w:type="spellStart"/>
       <w:r>
         <w:rPr>
           <w:sz w:val="32"/>
@@ -39,7 +38,6 @@
         </w:rPr>
         <w:t>CheemsChaps</w:t>
       </w:r>
-      <w:proofErr w:type="spellEnd"/>
     </w:p>
     <w:p>
       <w:pPr>
@@ -140,19 +138,11 @@
           <w:lang w:val="en-US"/>
         </w:rPr>
       </w:pPr>
-      <w:proofErr w:type="spellStart"/>
-      <w:r>
-        <w:rPr>
-          <w:lang w:val="en-US"/>
-        </w:rPr>
-        <w:t>AbstractProductA</w:t>
-      </w:r>
-      <w:proofErr w:type="spellEnd"/>
-      <w:r>
-        <w:rPr>
-          <w:lang w:val="en-US"/>
-        </w:rPr>
-        <w:t xml:space="preserve"> = Rockets (concrete products: Falcon 9 and Falcon Heavy)</w:t>
+      <w:r>
+        <w:rPr>
+          <w:lang w:val="en-US"/>
+        </w:rPr>
+        <w:t>AbstractProductA = Rockets (concrete products: Falcon 9 and Falcon Heavy)</w:t>
       </w:r>
     </w:p>
     <w:p>
@@ -166,19 +156,11 @@
           <w:lang w:val="en-US"/>
         </w:rPr>
       </w:pPr>
-      <w:proofErr w:type="spellStart"/>
-      <w:r>
-        <w:rPr>
-          <w:lang w:val="en-US"/>
-        </w:rPr>
-        <w:t>AbstractProductB</w:t>
-      </w:r>
-      <w:proofErr w:type="spellEnd"/>
-      <w:r>
-        <w:rPr>
-          <w:lang w:val="en-US"/>
-        </w:rPr>
-        <w:t xml:space="preserve"> = Dragon Spacecraft ( concrete products:  Crew Dragon and Dragon Spacecraft)</w:t>
+      <w:r>
+        <w:rPr>
+          <w:lang w:val="en-US"/>
+        </w:rPr>
+        <w:t>AbstractProductB = Dragon Spacecraft ( concrete products:  Crew Dragon and Dragon Spacecraft)</w:t>
       </w:r>
     </w:p>
     <w:p>
@@ -192,33 +174,11 @@
           <w:lang w:val="en-US"/>
         </w:rPr>
       </w:pPr>
-      <w:proofErr w:type="spellStart"/>
-      <w:r>
-        <w:rPr>
-          <w:lang w:val="en-US"/>
-        </w:rPr>
-        <w:t>AbstractProductC</w:t>
-      </w:r>
-      <w:proofErr w:type="spellEnd"/>
-      <w:r>
-        <w:rPr>
-          <w:lang w:val="en-US"/>
-        </w:rPr>
-        <w:t xml:space="preserve"> = Satellites ( concrete products: </w:t>
-      </w:r>
-      <w:proofErr w:type="spellStart"/>
-      <w:r>
-        <w:rPr>
-          <w:lang w:val="en-US"/>
-        </w:rPr>
-        <w:t>Starlink</w:t>
-      </w:r>
-      <w:proofErr w:type="spellEnd"/>
-      <w:r>
-        <w:rPr>
-          <w:lang w:val="en-US"/>
-        </w:rPr>
-        <w:t xml:space="preserve"> Satellite)</w:t>
+      <w:r>
+        <w:rPr>
+          <w:lang w:val="en-US"/>
+        </w:rPr>
+        <w:t>AbstractProductC = Satellites ( concrete products: Starlink Satellite)</w:t>
       </w:r>
     </w:p>
     <w:p>
@@ -545,21 +505,7 @@
         <w:rPr>
           <w:lang w:val="en-US"/>
         </w:rPr>
-        <w:t xml:space="preserve">Strategy:  Define algorithms for loading passengers or cargo. Depending on the rocket model, they will load their respective </w:t>
-      </w:r>
-      <w:proofErr w:type="spellStart"/>
-      <w:r>
-        <w:rPr>
-          <w:lang w:val="en-US"/>
-        </w:rPr>
-        <w:t>goooooods</w:t>
-      </w:r>
-      <w:proofErr w:type="spellEnd"/>
-      <w:r>
-        <w:rPr>
-          <w:lang w:val="en-US"/>
-        </w:rPr>
-        <w:t>.</w:t>
+        <w:t>Strategy:  Define algorithms for loading passengers or cargo. Depending on the rocket model, they will load their respective goooooods.</w:t>
       </w:r>
     </w:p>
     <w:p>
@@ -779,8 +725,686 @@
           <w:lang w:val="en-US"/>
         </w:rPr>
       </w:pPr>
+      <w:r>
+        <w:rPr>
+          <w:noProof/>
+          <w:lang w:val="en-US"/>
+        </w:rPr>
+        <w:drawing>
+          <wp:anchor distT="0" distB="0" distL="114300" distR="114300" simplePos="0" relativeHeight="251658240" behindDoc="1" locked="0" layoutInCell="1" allowOverlap="1" wp14:anchorId="1C222A18" wp14:editId="4DD3C347">
+            <wp:simplePos x="0" y="0"/>
+            <wp:positionH relativeFrom="column">
+              <wp:posOffset>-857250</wp:posOffset>
+            </wp:positionH>
+            <wp:positionV relativeFrom="paragraph">
+              <wp:posOffset>572357</wp:posOffset>
+            </wp:positionV>
+            <wp:extent cx="7469192" cy="5162550"/>
+            <wp:effectExtent l="0" t="0" r="0" b="0"/>
+            <wp:wrapNone/>
+            <wp:docPr id="1" name="Picture 1" descr="A picture containing timeline&#10;&#10;Description automatically generated"/>
+            <wp:cNvGraphicFramePr>
+              <a:graphicFrameLocks xmlns:a="http://schemas.openxmlformats.org/drawingml/2006/main" noChangeAspect="1"/>
+            </wp:cNvGraphicFramePr>
+            <a:graphic xmlns:a="http://schemas.openxmlformats.org/drawingml/2006/main">
+              <a:graphicData uri="http://schemas.openxmlformats.org/drawingml/2006/picture">
+                <pic:pic xmlns:pic="http://schemas.openxmlformats.org/drawingml/2006/picture">
+                  <pic:nvPicPr>
+                    <pic:cNvPr id="1" name="Picture 1" descr="A picture containing timeline&#10;&#10;Description automatically generated"/>
+                    <pic:cNvPicPr/>
+                  </pic:nvPicPr>
+                  <pic:blipFill>
+                    <a:blip r:embed="rId7" cstate="print">
+                      <a:extLst>
+                        <a:ext uri="{28A0092B-C50C-407E-A947-70E740481C1C}">
+                          <a14:useLocalDpi xmlns:a14="http://schemas.microsoft.com/office/drawing/2010/main" val="0"/>
+                        </a:ext>
+                      </a:extLst>
+                    </a:blip>
+                    <a:stretch>
+                      <a:fillRect/>
+                    </a:stretch>
+                  </pic:blipFill>
+                  <pic:spPr>
+                    <a:xfrm>
+                      <a:off x="0" y="0"/>
+                      <a:ext cx="7469192" cy="5162550"/>
+                    </a:xfrm>
+                    <a:prstGeom prst="rect">
+                      <a:avLst/>
+                    </a:prstGeom>
+                  </pic:spPr>
+                </pic:pic>
+              </a:graphicData>
+            </a:graphic>
+            <wp14:sizeRelH relativeFrom="margin">
+              <wp14:pctWidth>0</wp14:pctWidth>
+            </wp14:sizeRelH>
+            <wp14:sizeRelV relativeFrom="margin">
+              <wp14:pctHeight>0</wp14:pctHeight>
+            </wp14:sizeRelV>
+          </wp:anchor>
+        </w:drawing>
+      </w:r>
+    </w:p>
+    <w:p>
+      <w:pPr>
+        <w:rPr>
+          <w:lang w:val="en-US"/>
+        </w:rPr>
+      </w:pPr>
+    </w:p>
+    <w:p>
+      <w:pPr>
+        <w:rPr>
+          <w:lang w:val="en-US"/>
+        </w:rPr>
+      </w:pPr>
+    </w:p>
+    <w:p>
+      <w:pPr>
+        <w:rPr>
+          <w:lang w:val="en-US"/>
+        </w:rPr>
+      </w:pPr>
+    </w:p>
+    <w:p>
+      <w:pPr>
+        <w:rPr>
+          <w:lang w:val="en-US"/>
+        </w:rPr>
+      </w:pPr>
+    </w:p>
+    <w:p>
+      <w:pPr>
+        <w:rPr>
+          <w:lang w:val="en-US"/>
+        </w:rPr>
+      </w:pPr>
+    </w:p>
+    <w:p>
+      <w:pPr>
+        <w:rPr>
+          <w:lang w:val="en-US"/>
+        </w:rPr>
+      </w:pPr>
+    </w:p>
+    <w:p>
+      <w:pPr>
+        <w:rPr>
+          <w:lang w:val="en-US"/>
+        </w:rPr>
+      </w:pPr>
+    </w:p>
+    <w:p>
+      <w:pPr>
+        <w:rPr>
+          <w:lang w:val="en-US"/>
+        </w:rPr>
+      </w:pPr>
+    </w:p>
+    <w:p>
+      <w:pPr>
+        <w:rPr>
+          <w:lang w:val="en-US"/>
+        </w:rPr>
+      </w:pPr>
+    </w:p>
+    <w:p>
+      <w:pPr>
+        <w:rPr>
+          <w:lang w:val="en-US"/>
+        </w:rPr>
+      </w:pPr>
+    </w:p>
+    <w:p>
+      <w:pPr>
+        <w:rPr>
+          <w:lang w:val="en-US"/>
+        </w:rPr>
+      </w:pPr>
+    </w:p>
+    <w:p>
+      <w:pPr>
+        <w:rPr>
+          <w:lang w:val="en-US"/>
+        </w:rPr>
+      </w:pPr>
+    </w:p>
+    <w:p>
+      <w:pPr>
+        <w:rPr>
+          <w:lang w:val="en-US"/>
+        </w:rPr>
+      </w:pPr>
+    </w:p>
+    <w:p>
+      <w:pPr>
+        <w:rPr>
+          <w:lang w:val="en-US"/>
+        </w:rPr>
+      </w:pPr>
+    </w:p>
+    <w:p>
+      <w:pPr>
+        <w:rPr>
+          <w:lang w:val="en-US"/>
+        </w:rPr>
+      </w:pPr>
+    </w:p>
+    <w:p>
+      <w:pPr>
+        <w:rPr>
+          <w:lang w:val="en-US"/>
+        </w:rPr>
+      </w:pPr>
+    </w:p>
+    <w:p>
+      <w:pPr>
+        <w:rPr>
+          <w:lang w:val="en-US"/>
+        </w:rPr>
+      </w:pPr>
+    </w:p>
+    <w:p>
+      <w:pPr>
+        <w:rPr>
+          <w:lang w:val="en-US"/>
+        </w:rPr>
+      </w:pPr>
+    </w:p>
+    <w:p>
+      <w:pPr>
+        <w:rPr>
+          <w:lang w:val="en-US"/>
+        </w:rPr>
+      </w:pPr>
+    </w:p>
+    <w:p>
+      <w:pPr>
+        <w:rPr>
+          <w:lang w:val="en-US"/>
+        </w:rPr>
+      </w:pPr>
+    </w:p>
+    <w:p>
+      <w:pPr>
+        <w:rPr>
+          <w:lang w:val="en-US"/>
+        </w:rPr>
+      </w:pPr>
+    </w:p>
+    <w:p>
+      <w:pPr>
+        <w:rPr>
+          <w:lang w:val="en-US"/>
+        </w:rPr>
+      </w:pPr>
+    </w:p>
+    <w:p>
+      <w:pPr>
+        <w:rPr>
+          <w:lang w:val="en-US"/>
+        </w:rPr>
+      </w:pPr>
+    </w:p>
+    <w:p>
+      <w:pPr>
+        <w:rPr>
+          <w:lang w:val="en-US"/>
+        </w:rPr>
+      </w:pPr>
+    </w:p>
+    <w:p>
+      <w:pPr>
+        <w:rPr>
+          <w:lang w:val="en-US"/>
+        </w:rPr>
+      </w:pPr>
+    </w:p>
+    <w:p>
+      <w:pPr>
+        <w:rPr>
+          <w:lang w:val="en-US"/>
+        </w:rPr>
+      </w:pPr>
+    </w:p>
+    <w:p>
+      <w:pPr>
+        <w:rPr>
+          <w:lang w:val="en-US"/>
+        </w:rPr>
+      </w:pPr>
+    </w:p>
+    <w:p>
+      <w:pPr>
+        <w:rPr>
+          <w:lang w:val="en-US"/>
+        </w:rPr>
+      </w:pPr>
+    </w:p>
+    <w:p>
+      <w:pPr>
+        <w:rPr>
+          <w:lang w:val="en-US"/>
+        </w:rPr>
+      </w:pPr>
+    </w:p>
+    <w:p>
+      <w:pPr>
+        <w:rPr>
+          <w:lang w:val="en-US"/>
+        </w:rPr>
+      </w:pPr>
+    </w:p>
+    <w:p>
+      <w:pPr>
+        <w:rPr>
+          <w:lang w:val="en-US"/>
+        </w:rPr>
+      </w:pPr>
+    </w:p>
+    <w:p>
+      <w:pPr>
+        <w:rPr>
+          <w:lang w:val="en-US"/>
+        </w:rPr>
+      </w:pPr>
+    </w:p>
+    <w:p>
+      <w:pPr>
+        <w:rPr>
+          <w:lang w:val="en-US"/>
+        </w:rPr>
+      </w:pPr>
+    </w:p>
+    <w:p>
+      <w:pPr>
+        <w:rPr>
+          <w:lang w:val="en-US"/>
+        </w:rPr>
+      </w:pPr>
+    </w:p>
+    <w:p>
+      <w:pPr>
+        <w:rPr>
+          <w:noProof/>
+          <w:lang w:val="en-US"/>
+        </w:rPr>
+      </w:pPr>
+    </w:p>
+    <w:p>
+      <w:pPr>
+        <w:rPr>
+          <w:noProof/>
+          <w:lang w:val="en-US"/>
+        </w:rPr>
+      </w:pPr>
+      <w:r>
+        <w:rPr>
+          <w:noProof/>
+          <w:lang w:val="en-US"/>
+        </w:rPr>
+        <w:drawing>
+          <wp:inline distT="0" distB="0" distL="0" distR="0" wp14:anchorId="305BAE3D" wp14:editId="65532500">
+            <wp:extent cx="5731510" cy="5191125"/>
+            <wp:effectExtent l="0" t="0" r="2540" b="9525"/>
+            <wp:docPr id="2" name="Picture 2" descr="A picture containing diagram&#10;&#10;Description automatically generated"/>
+            <wp:cNvGraphicFramePr>
+              <a:graphicFrameLocks xmlns:a="http://schemas.openxmlformats.org/drawingml/2006/main" noChangeAspect="1"/>
+            </wp:cNvGraphicFramePr>
+            <a:graphic xmlns:a="http://schemas.openxmlformats.org/drawingml/2006/main">
+              <a:graphicData uri="http://schemas.openxmlformats.org/drawingml/2006/picture">
+                <pic:pic xmlns:pic="http://schemas.openxmlformats.org/drawingml/2006/picture">
+                  <pic:nvPicPr>
+                    <pic:cNvPr id="2" name="Picture 2" descr="A picture containing diagram&#10;&#10;Description automatically generated"/>
+                    <pic:cNvPicPr/>
+                  </pic:nvPicPr>
+                  <pic:blipFill rotWithShape="1">
+                    <a:blip r:embed="rId8" cstate="print">
+                      <a:extLst>
+                        <a:ext uri="{28A0092B-C50C-407E-A947-70E740481C1C}">
+                          <a14:useLocalDpi xmlns:a14="http://schemas.microsoft.com/office/drawing/2010/main" val="0"/>
+                        </a:ext>
+                      </a:extLst>
+                    </a:blip>
+                    <a:srcRect b="19379"/>
+                    <a:stretch/>
+                  </pic:blipFill>
+                  <pic:spPr bwMode="auto">
+                    <a:xfrm>
+                      <a:off x="0" y="0"/>
+                      <a:ext cx="5731510" cy="5191125"/>
+                    </a:xfrm>
+                    <a:prstGeom prst="rect">
+                      <a:avLst/>
+                    </a:prstGeom>
+                    <a:ln>
+                      <a:noFill/>
+                    </a:ln>
+                    <a:extLst>
+                      <a:ext uri="{53640926-AAD7-44D8-BBD7-CCE9431645EC}">
+                        <a14:shadowObscured xmlns:a14="http://schemas.microsoft.com/office/drawing/2010/main"/>
+                      </a:ext>
+                    </a:extLst>
+                  </pic:spPr>
+                </pic:pic>
+              </a:graphicData>
+            </a:graphic>
+          </wp:inline>
+        </w:drawing>
+      </w:r>
+    </w:p>
+    <w:p>
+      <w:pPr>
+        <w:rPr>
+          <w:lang w:val="en-US"/>
+        </w:rPr>
+      </w:pPr>
+    </w:p>
+    <w:p>
+      <w:pPr>
+        <w:rPr>
+          <w:noProof/>
+          <w:lang w:val="en-US"/>
+        </w:rPr>
+      </w:pPr>
+    </w:p>
+    <w:p>
+      <w:pPr>
+        <w:rPr>
+          <w:noProof/>
+          <w:lang w:val="en-US"/>
+        </w:rPr>
+      </w:pPr>
+      <w:r>
+        <w:rPr>
+          <w:noProof/>
+          <w:lang w:val="en-US"/>
+        </w:rPr>
+        <w:lastRenderedPageBreak/>
+        <w:drawing>
+          <wp:inline distT="0" distB="0" distL="0" distR="0" wp14:anchorId="3ABEB669" wp14:editId="522191D5">
+            <wp:extent cx="5731510" cy="5046345"/>
+            <wp:effectExtent l="0" t="0" r="2540" b="1905"/>
+            <wp:docPr id="3" name="Picture 3" descr="A screenshot of a computer&#10;&#10;Description automatically generated with medium confidence"/>
+            <wp:cNvGraphicFramePr>
+              <a:graphicFrameLocks xmlns:a="http://schemas.openxmlformats.org/drawingml/2006/main" noChangeAspect="1"/>
+            </wp:cNvGraphicFramePr>
+            <a:graphic xmlns:a="http://schemas.openxmlformats.org/drawingml/2006/main">
+              <a:graphicData uri="http://schemas.openxmlformats.org/drawingml/2006/picture">
+                <pic:pic xmlns:pic="http://schemas.openxmlformats.org/drawingml/2006/picture">
+                  <pic:nvPicPr>
+                    <pic:cNvPr id="3" name="Picture 3" descr="A screenshot of a computer&#10;&#10;Description automatically generated with medium confidence"/>
+                    <pic:cNvPicPr/>
+                  </pic:nvPicPr>
+                  <pic:blipFill>
+                    <a:blip r:embed="rId9">
+                      <a:extLst>
+                        <a:ext uri="{28A0092B-C50C-407E-A947-70E740481C1C}">
+                          <a14:useLocalDpi xmlns:a14="http://schemas.microsoft.com/office/drawing/2010/main" val="0"/>
+                        </a:ext>
+                      </a:extLst>
+                    </a:blip>
+                    <a:stretch>
+                      <a:fillRect/>
+                    </a:stretch>
+                  </pic:blipFill>
+                  <pic:spPr>
+                    <a:xfrm>
+                      <a:off x="0" y="0"/>
+                      <a:ext cx="5731510" cy="5046345"/>
+                    </a:xfrm>
+                    <a:prstGeom prst="rect">
+                      <a:avLst/>
+                    </a:prstGeom>
+                  </pic:spPr>
+                </pic:pic>
+              </a:graphicData>
+            </a:graphic>
+          </wp:inline>
+        </w:drawing>
+      </w:r>
+    </w:p>
+    <w:p>
+      <w:pPr>
+        <w:rPr>
+          <w:lang w:val="en-US"/>
+        </w:rPr>
+      </w:pPr>
+    </w:p>
+    <w:p>
+      <w:pPr>
+        <w:rPr>
+          <w:lang w:val="en-US"/>
+        </w:rPr>
+      </w:pPr>
+    </w:p>
+    <w:p>
+      <w:pPr>
+        <w:rPr>
+          <w:noProof/>
+          <w:lang w:val="en-US"/>
+        </w:rPr>
+      </w:pPr>
+    </w:p>
+    <w:p>
+      <w:pPr>
+        <w:rPr>
+          <w:lang w:val="en-US"/>
+        </w:rPr>
+      </w:pPr>
+    </w:p>
+    <w:p>
+      <w:pPr>
+        <w:rPr>
+          <w:lang w:val="en-US"/>
+        </w:rPr>
+      </w:pPr>
+      <w:r>
+        <w:rPr>
+          <w:noProof/>
+          <w:lang w:val="en-US"/>
+        </w:rPr>
+        <w:drawing>
+          <wp:inline distT="0" distB="0" distL="0" distR="0" wp14:anchorId="21E7DE28" wp14:editId="0A6F02ED">
+            <wp:extent cx="5731510" cy="3011170"/>
+            <wp:effectExtent l="0" t="0" r="0" b="0"/>
+            <wp:docPr id="4" name="Picture 4" descr="A screenshot of a computer screen&#10;&#10;Description automatically generated with medium confidence"/>
+            <wp:cNvGraphicFramePr>
+              <a:graphicFrameLocks xmlns:a="http://schemas.openxmlformats.org/drawingml/2006/main" noChangeAspect="1"/>
+            </wp:cNvGraphicFramePr>
+            <a:graphic xmlns:a="http://schemas.openxmlformats.org/drawingml/2006/main">
+              <a:graphicData uri="http://schemas.openxmlformats.org/drawingml/2006/picture">
+                <pic:pic xmlns:pic="http://schemas.openxmlformats.org/drawingml/2006/picture">
+                  <pic:nvPicPr>
+                    <pic:cNvPr id="4" name="Picture 4" descr="A screenshot of a computer screen&#10;&#10;Description automatically generated with medium confidence"/>
+                    <pic:cNvPicPr/>
+                  </pic:nvPicPr>
+                  <pic:blipFill>
+                    <a:blip r:embed="rId10">
+                      <a:extLst>
+                        <a:ext uri="{28A0092B-C50C-407E-A947-70E740481C1C}">
+                          <a14:useLocalDpi xmlns:a14="http://schemas.microsoft.com/office/drawing/2010/main" val="0"/>
+                        </a:ext>
+                      </a:extLst>
+                    </a:blip>
+                    <a:stretch>
+                      <a:fillRect/>
+                    </a:stretch>
+                  </pic:blipFill>
+                  <pic:spPr>
+                    <a:xfrm>
+                      <a:off x="0" y="0"/>
+                      <a:ext cx="5731510" cy="3011170"/>
+                    </a:xfrm>
+                    <a:prstGeom prst="rect">
+                      <a:avLst/>
+                    </a:prstGeom>
+                  </pic:spPr>
+                </pic:pic>
+              </a:graphicData>
+            </a:graphic>
+          </wp:inline>
+        </w:drawing>
+      </w:r>
+    </w:p>
+    <w:p>
+      <w:pPr>
+        <w:rPr>
+          <w:lang w:val="en-US"/>
+        </w:rPr>
+      </w:pPr>
+      <w:r>
+        <w:rPr>
+          <w:noProof/>
+          <w:lang w:val="en-US"/>
+        </w:rPr>
+        <w:lastRenderedPageBreak/>
+        <w:drawing>
+          <wp:inline distT="0" distB="0" distL="0" distR="0" wp14:anchorId="702996EF" wp14:editId="3B423E15">
+            <wp:extent cx="2400000" cy="2885714"/>
+            <wp:effectExtent l="0" t="0" r="635" b="0"/>
+            <wp:docPr id="5" name="Picture 5" descr="Timeline&#10;&#10;Description automatically generated"/>
+            <wp:cNvGraphicFramePr>
+              <a:graphicFrameLocks xmlns:a="http://schemas.openxmlformats.org/drawingml/2006/main" noChangeAspect="1"/>
+            </wp:cNvGraphicFramePr>
+            <a:graphic xmlns:a="http://schemas.openxmlformats.org/drawingml/2006/main">
+              <a:graphicData uri="http://schemas.openxmlformats.org/drawingml/2006/picture">
+                <pic:pic xmlns:pic="http://schemas.openxmlformats.org/drawingml/2006/picture">
+                  <pic:nvPicPr>
+                    <pic:cNvPr id="5" name="Picture 5" descr="Timeline&#10;&#10;Description automatically generated"/>
+                    <pic:cNvPicPr/>
+                  </pic:nvPicPr>
+                  <pic:blipFill>
+                    <a:blip r:embed="rId11">
+                      <a:extLst>
+                        <a:ext uri="{28A0092B-C50C-407E-A947-70E740481C1C}">
+                          <a14:useLocalDpi xmlns:a14="http://schemas.microsoft.com/office/drawing/2010/main" val="0"/>
+                        </a:ext>
+                      </a:extLst>
+                    </a:blip>
+                    <a:stretch>
+                      <a:fillRect/>
+                    </a:stretch>
+                  </pic:blipFill>
+                  <pic:spPr>
+                    <a:xfrm>
+                      <a:off x="0" y="0"/>
+                      <a:ext cx="2400000" cy="2885714"/>
+                    </a:xfrm>
+                    <a:prstGeom prst="rect">
+                      <a:avLst/>
+                    </a:prstGeom>
+                  </pic:spPr>
+                </pic:pic>
+              </a:graphicData>
+            </a:graphic>
+          </wp:inline>
+        </w:drawing>
+      </w:r>
+      <w:r>
+        <w:rPr>
+          <w:noProof/>
+          <w:lang w:val="en-US"/>
+        </w:rPr>
+        <w:drawing>
+          <wp:inline distT="0" distB="0" distL="0" distR="0" wp14:anchorId="4EA52DA2" wp14:editId="77548ADC">
+            <wp:extent cx="2400000" cy="2885714"/>
+            <wp:effectExtent l="0" t="0" r="635" b="0"/>
+            <wp:docPr id="6" name="Picture 6" descr="Timeline&#10;&#10;Description automatically generated"/>
+            <wp:cNvGraphicFramePr>
+              <a:graphicFrameLocks xmlns:a="http://schemas.openxmlformats.org/drawingml/2006/main" noChangeAspect="1"/>
+            </wp:cNvGraphicFramePr>
+            <a:graphic xmlns:a="http://schemas.openxmlformats.org/drawingml/2006/main">
+              <a:graphicData uri="http://schemas.openxmlformats.org/drawingml/2006/picture">
+                <pic:pic xmlns:pic="http://schemas.openxmlformats.org/drawingml/2006/picture">
+                  <pic:nvPicPr>
+                    <pic:cNvPr id="6" name="Picture 6" descr="Timeline&#10;&#10;Description automatically generated"/>
+                    <pic:cNvPicPr/>
+                  </pic:nvPicPr>
+                  <pic:blipFill>
+                    <a:blip r:embed="rId12">
+                      <a:extLst>
+                        <a:ext uri="{28A0092B-C50C-407E-A947-70E740481C1C}">
+                          <a14:useLocalDpi xmlns:a14="http://schemas.microsoft.com/office/drawing/2010/main" val="0"/>
+                        </a:ext>
+                      </a:extLst>
+                    </a:blip>
+                    <a:stretch>
+                      <a:fillRect/>
+                    </a:stretch>
+                  </pic:blipFill>
+                  <pic:spPr>
+                    <a:xfrm>
+                      <a:off x="0" y="0"/>
+                      <a:ext cx="2400000" cy="2885714"/>
+                    </a:xfrm>
+                    <a:prstGeom prst="rect">
+                      <a:avLst/>
+                    </a:prstGeom>
+                  </pic:spPr>
+                </pic:pic>
+              </a:graphicData>
+            </a:graphic>
+          </wp:inline>
+        </w:drawing>
+      </w:r>
+      <w:r>
+        <w:rPr>
+          <w:noProof/>
+          <w:lang w:val="en-US"/>
+        </w:rPr>
+        <w:drawing>
+          <wp:inline distT="0" distB="0" distL="0" distR="0" wp14:anchorId="36C3B7DA" wp14:editId="016014F5">
+            <wp:extent cx="2400000" cy="3400000"/>
+            <wp:effectExtent l="0" t="0" r="635" b="0"/>
+            <wp:docPr id="7" name="Picture 7" descr="Diagram&#10;&#10;Description automatically generated"/>
+            <wp:cNvGraphicFramePr>
+              <a:graphicFrameLocks xmlns:a="http://schemas.openxmlformats.org/drawingml/2006/main" noChangeAspect="1"/>
+            </wp:cNvGraphicFramePr>
+            <a:graphic xmlns:a="http://schemas.openxmlformats.org/drawingml/2006/main">
+              <a:graphicData uri="http://schemas.openxmlformats.org/drawingml/2006/picture">
+                <pic:pic xmlns:pic="http://schemas.openxmlformats.org/drawingml/2006/picture">
+                  <pic:nvPicPr>
+                    <pic:cNvPr id="7" name="Picture 7" descr="Diagram&#10;&#10;Description automatically generated"/>
+                    <pic:cNvPicPr/>
+                  </pic:nvPicPr>
+                  <pic:blipFill>
+                    <a:blip r:embed="rId13">
+                      <a:extLst>
+                        <a:ext uri="{28A0092B-C50C-407E-A947-70E740481C1C}">
+                          <a14:useLocalDpi xmlns:a14="http://schemas.microsoft.com/office/drawing/2010/main" val="0"/>
+                        </a:ext>
+                      </a:extLst>
+                    </a:blip>
+                    <a:stretch>
+                      <a:fillRect/>
+                    </a:stretch>
+                  </pic:blipFill>
+                  <pic:spPr>
+                    <a:xfrm>
+                      <a:off x="0" y="0"/>
+                      <a:ext cx="2400000" cy="3400000"/>
+                    </a:xfrm>
+                    <a:prstGeom prst="rect">
+                      <a:avLst/>
+                    </a:prstGeom>
+                  </pic:spPr>
+                </pic:pic>
+              </a:graphicData>
+            </a:graphic>
+          </wp:inline>
+        </w:drawing>
+      </w:r>
     </w:p>
     <w:sectPr>
+      <w:headerReference w:type="even" r:id="rId14"/>
+      <w:headerReference w:type="default" r:id="rId15"/>
+      <w:footerReference w:type="even" r:id="rId16"/>
+      <w:footerReference w:type="default" r:id="rId17"/>
+      <w:headerReference w:type="first" r:id="rId18"/>
+      <w:footerReference w:type="first" r:id="rId19"/>
       <w:pgSz w:w="11906" w:h="16838"/>
       <w:pgMar w:top="1440" w:right="1440" w:bottom="1440" w:left="1440" w:header="708" w:footer="708" w:gutter="0"/>
       <w:cols w:space="708"/>
@@ -788,6 +1412,104 @@
     </w:sectPr>
   </w:body>
 </w:document>
+</file>
+
+<file path=word/endnotes.xml><?xml version="1.0" encoding="utf-8"?>
+<w:endnotes xmlns:wpc="http://schemas.microsoft.com/office/word/2010/wordprocessingCanvas" xmlns:cx="http://schemas.microsoft.com/office/drawing/2014/chartex" xmlns:cx1="http://schemas.microsoft.com/office/drawing/2015/9/8/chartex" xmlns:cx2="http://schemas.microsoft.com/office/drawing/2015/10/21/chartex" xmlns:cx3="http://schemas.microsoft.com/office/drawing/2016/5/9/chartex" xmlns:cx4="http://schemas.microsoft.com/office/drawing/2016/5/10/chartex" xmlns:cx5="http://schemas.microsoft.com/office/drawing/2016/5/11/chartex" xmlns:cx6="http://schemas.microsoft.com/office/drawing/2016/5/12/chartex" xmlns:cx7="http://schemas.microsoft.com/office/drawing/2016/5/13/chartex" xmlns:cx8="http://schemas.microsoft.com/office/drawing/2016/5/14/chartex" xmlns:mc="http://schemas.openxmlformats.org/markup-compatibility/2006" xmlns:aink="http://schemas.microsoft.com/office/drawing/2016/ink" xmlns:am3d="http://schemas.microsoft.com/office/drawing/2017/model3d" xmlns:o="urn:schemas-microsoft-com:office:office" xmlns:r="http://schemas.openxmlformats.org/officeDocument/2006/relationships" xmlns:m="http://schemas.openxmlformats.org/officeDocument/2006/math" xmlns:v="urn:schemas-microsoft-com:vml" xmlns:wp14="http://schemas.microsoft.com/office/word/2010/wordprocessingDrawing" xmlns:wp="http://schemas.openxmlformats.org/drawingml/2006/wordprocessingDrawing" xmlns:w10="urn:schemas-microsoft-com:office:word" xmlns:w="http://schemas.openxmlformats.org/wordprocessingml/2006/main" xmlns:w14="http://schemas.microsoft.com/office/word/2010/wordml" xmlns:w15="http://schemas.microsoft.com/office/word/2012/wordml" xmlns:w16cex="http://schemas.microsoft.com/office/word/2018/wordml/cex" xmlns:w16cid="http://schemas.microsoft.com/office/word/2016/wordml/cid" xmlns:w16="http://schemas.microsoft.com/office/word/2018/wordml" xmlns:w16sdtdh="http://schemas.microsoft.com/office/word/2020/wordml/sdtdatahash" xmlns:w16se="http://schemas.microsoft.com/office/word/2015/wordml/symex" xmlns:wpg="http://schemas.microsoft.com/office/word/2010/wordprocessingGroup" xmlns:wpi="http://schemas.microsoft.com/office/word/2010/wordprocessingInk" xmlns:wne="http://schemas.microsoft.com/office/word/2006/wordml" xmlns:wps="http://schemas.microsoft.com/office/word/2010/wordprocessingShape" mc:Ignorable="w14 w15 w16se w16cid w16 w16cex w16sdtdh wp14">
+  <w:endnote w:type="separator" w:id="-1">
+    <w:p>
+      <w:r>
+        <w:separator/>
+      </w:r>
+    </w:p>
+  </w:endnote>
+  <w:endnote w:type="continuationSeparator" w:id="0">
+    <w:p>
+      <w:r>
+        <w:continuationSeparator/>
+      </w:r>
+    </w:p>
+  </w:endnote>
+</w:endnotes>
+</file>
+
+<file path=word/footer1.xml><?xml version="1.0" encoding="utf-8"?>
+<w:ftr xmlns:wpc="http://schemas.microsoft.com/office/word/2010/wordprocessingCanvas" xmlns:cx="http://schemas.microsoft.com/office/drawing/2014/chartex" xmlns:cx1="http://schemas.microsoft.com/office/drawing/2015/9/8/chartex" xmlns:cx2="http://schemas.microsoft.com/office/drawing/2015/10/21/chartex" xmlns:cx3="http://schemas.microsoft.com/office/drawing/2016/5/9/chartex" xmlns:cx4="http://schemas.microsoft.com/office/drawing/2016/5/10/chartex" xmlns:cx5="http://schemas.microsoft.com/office/drawing/2016/5/11/chartex" xmlns:cx6="http://schemas.microsoft.com/office/drawing/2016/5/12/chartex" xmlns:cx7="http://schemas.microsoft.com/office/drawing/2016/5/13/chartex" xmlns:cx8="http://schemas.microsoft.com/office/drawing/2016/5/14/chartex" xmlns:mc="http://schemas.openxmlformats.org/markup-compatibility/2006" xmlns:aink="http://schemas.microsoft.com/office/drawing/2016/ink" xmlns:am3d="http://schemas.microsoft.com/office/drawing/2017/model3d" xmlns:o="urn:schemas-microsoft-com:office:office" xmlns:r="http://schemas.openxmlformats.org/officeDocument/2006/relationships" xmlns:m="http://schemas.openxmlformats.org/officeDocument/2006/math" xmlns:v="urn:schemas-microsoft-com:vml" xmlns:wp14="http://schemas.microsoft.com/office/word/2010/wordprocessingDrawing" xmlns:wp="http://schemas.openxmlformats.org/drawingml/2006/wordprocessingDrawing" xmlns:w10="urn:schemas-microsoft-com:office:word" xmlns:w="http://schemas.openxmlformats.org/wordprocessingml/2006/main" xmlns:w14="http://schemas.microsoft.com/office/word/2010/wordml" xmlns:w15="http://schemas.microsoft.com/office/word/2012/wordml" xmlns:w16cex="http://schemas.microsoft.com/office/word/2018/wordml/cex" xmlns:w16cid="http://schemas.microsoft.com/office/word/2016/wordml/cid" xmlns:w16="http://schemas.microsoft.com/office/word/2018/wordml" xmlns:w16sdtdh="http://schemas.microsoft.com/office/word/2020/wordml/sdtdatahash" xmlns:w16se="http://schemas.microsoft.com/office/word/2015/wordml/symex" xmlns:wpg="http://schemas.microsoft.com/office/word/2010/wordprocessingGroup" xmlns:wpi="http://schemas.microsoft.com/office/word/2010/wordprocessingInk" xmlns:wne="http://schemas.microsoft.com/office/word/2006/wordml" xmlns:wps="http://schemas.microsoft.com/office/word/2010/wordprocessingShape" mc:Ignorable="w14 w15 w16se w16cid w16 w16cex w16sdtdh wp14">
+  <w:p>
+    <w:pPr>
+      <w:pStyle w:val="Footer"/>
+    </w:pPr>
+  </w:p>
+</w:ftr>
+</file>
+
+<file path=word/footer2.xml><?xml version="1.0" encoding="utf-8"?>
+<w:ftr xmlns:wpc="http://schemas.microsoft.com/office/word/2010/wordprocessingCanvas" xmlns:cx="http://schemas.microsoft.com/office/drawing/2014/chartex" xmlns:cx1="http://schemas.microsoft.com/office/drawing/2015/9/8/chartex" xmlns:cx2="http://schemas.microsoft.com/office/drawing/2015/10/21/chartex" xmlns:cx3="http://schemas.microsoft.com/office/drawing/2016/5/9/chartex" xmlns:cx4="http://schemas.microsoft.com/office/drawing/2016/5/10/chartex" xmlns:cx5="http://schemas.microsoft.com/office/drawing/2016/5/11/chartex" xmlns:cx6="http://schemas.microsoft.com/office/drawing/2016/5/12/chartex" xmlns:cx7="http://schemas.microsoft.com/office/drawing/2016/5/13/chartex" xmlns:cx8="http://schemas.microsoft.com/office/drawing/2016/5/14/chartex" xmlns:mc="http://schemas.openxmlformats.org/markup-compatibility/2006" xmlns:aink="http://schemas.microsoft.com/office/drawing/2016/ink" xmlns:am3d="http://schemas.microsoft.com/office/drawing/2017/model3d" xmlns:o="urn:schemas-microsoft-com:office:office" xmlns:r="http://schemas.openxmlformats.org/officeDocument/2006/relationships" xmlns:m="http://schemas.openxmlformats.org/officeDocument/2006/math" xmlns:v="urn:schemas-microsoft-com:vml" xmlns:wp14="http://schemas.microsoft.com/office/word/2010/wordprocessingDrawing" xmlns:wp="http://schemas.openxmlformats.org/drawingml/2006/wordprocessingDrawing" xmlns:w10="urn:schemas-microsoft-com:office:word" xmlns:w="http://schemas.openxmlformats.org/wordprocessingml/2006/main" xmlns:w14="http://schemas.microsoft.com/office/word/2010/wordml" xmlns:w15="http://schemas.microsoft.com/office/word/2012/wordml" xmlns:w16cex="http://schemas.microsoft.com/office/word/2018/wordml/cex" xmlns:w16cid="http://schemas.microsoft.com/office/word/2016/wordml/cid" xmlns:w16="http://schemas.microsoft.com/office/word/2018/wordml" xmlns:w16sdtdh="http://schemas.microsoft.com/office/word/2020/wordml/sdtdatahash" xmlns:w16se="http://schemas.microsoft.com/office/word/2015/wordml/symex" xmlns:wpg="http://schemas.microsoft.com/office/word/2010/wordprocessingGroup" xmlns:wpi="http://schemas.microsoft.com/office/word/2010/wordprocessingInk" xmlns:wne="http://schemas.microsoft.com/office/word/2006/wordml" xmlns:wps="http://schemas.microsoft.com/office/word/2010/wordprocessingShape" mc:Ignorable="w14 w15 w16se w16cid w16 w16cex w16sdtdh wp14">
+  <w:p>
+    <w:pPr>
+      <w:pStyle w:val="Footer"/>
+    </w:pPr>
+  </w:p>
+</w:ftr>
+</file>
+
+<file path=word/footer3.xml><?xml version="1.0" encoding="utf-8"?>
+<w:ftr xmlns:wpc="http://schemas.microsoft.com/office/word/2010/wordprocessingCanvas" xmlns:cx="http://schemas.microsoft.com/office/drawing/2014/chartex" xmlns:cx1="http://schemas.microsoft.com/office/drawing/2015/9/8/chartex" xmlns:cx2="http://schemas.microsoft.com/office/drawing/2015/10/21/chartex" xmlns:cx3="http://schemas.microsoft.com/office/drawing/2016/5/9/chartex" xmlns:cx4="http://schemas.microsoft.com/office/drawing/2016/5/10/chartex" xmlns:cx5="http://schemas.microsoft.com/office/drawing/2016/5/11/chartex" xmlns:cx6="http://schemas.microsoft.com/office/drawing/2016/5/12/chartex" xmlns:cx7="http://schemas.microsoft.com/office/drawing/2016/5/13/chartex" xmlns:cx8="http://schemas.microsoft.com/office/drawing/2016/5/14/chartex" xmlns:mc="http://schemas.openxmlformats.org/markup-compatibility/2006" xmlns:aink="http://schemas.microsoft.com/office/drawing/2016/ink" xmlns:am3d="http://schemas.microsoft.com/office/drawing/2017/model3d" xmlns:o="urn:schemas-microsoft-com:office:office" xmlns:r="http://schemas.openxmlformats.org/officeDocument/2006/relationships" xmlns:m="http://schemas.openxmlformats.org/officeDocument/2006/math" xmlns:v="urn:schemas-microsoft-com:vml" xmlns:wp14="http://schemas.microsoft.com/office/word/2010/wordprocessingDrawing" xmlns:wp="http://schemas.openxmlformats.org/drawingml/2006/wordprocessingDrawing" xmlns:w10="urn:schemas-microsoft-com:office:word" xmlns:w="http://schemas.openxmlformats.org/wordprocessingml/2006/main" xmlns:w14="http://schemas.microsoft.com/office/word/2010/wordml" xmlns:w15="http://schemas.microsoft.com/office/word/2012/wordml" xmlns:w16cex="http://schemas.microsoft.com/office/word/2018/wordml/cex" xmlns:w16cid="http://schemas.microsoft.com/office/word/2016/wordml/cid" xmlns:w16="http://schemas.microsoft.com/office/word/2018/wordml" xmlns:w16sdtdh="http://schemas.microsoft.com/office/word/2020/wordml/sdtdatahash" xmlns:w16se="http://schemas.microsoft.com/office/word/2015/wordml/symex" xmlns:wpg="http://schemas.microsoft.com/office/word/2010/wordprocessingGroup" xmlns:wpi="http://schemas.microsoft.com/office/word/2010/wordprocessingInk" xmlns:wne="http://schemas.microsoft.com/office/word/2006/wordml" xmlns:wps="http://schemas.microsoft.com/office/word/2010/wordprocessingShape" mc:Ignorable="w14 w15 w16se w16cid w16 w16cex w16sdtdh wp14">
+  <w:p>
+    <w:pPr>
+      <w:pStyle w:val="Footer"/>
+    </w:pPr>
+  </w:p>
+</w:ftr>
+</file>
+
+<file path=word/footnotes.xml><?xml version="1.0" encoding="utf-8"?>
+<w:footnotes xmlns:wpc="http://schemas.microsoft.com/office/word/2010/wordprocessingCanvas" xmlns:cx="http://schemas.microsoft.com/office/drawing/2014/chartex" xmlns:cx1="http://schemas.microsoft.com/office/drawing/2015/9/8/chartex" xmlns:cx2="http://schemas.microsoft.com/office/drawing/2015/10/21/chartex" xmlns:cx3="http://schemas.microsoft.com/office/drawing/2016/5/9/chartex" xmlns:cx4="http://schemas.microsoft.com/office/drawing/2016/5/10/chartex" xmlns:cx5="http://schemas.microsoft.com/office/drawing/2016/5/11/chartex" xmlns:cx6="http://schemas.microsoft.com/office/drawing/2016/5/12/chartex" xmlns:cx7="http://schemas.microsoft.com/office/drawing/2016/5/13/chartex" xmlns:cx8="http://schemas.microsoft.com/office/drawing/2016/5/14/chartex" xmlns:mc="http://schemas.openxmlformats.org/markup-compatibility/2006" xmlns:aink="http://schemas.microsoft.com/office/drawing/2016/ink" xmlns:am3d="http://schemas.microsoft.com/office/drawing/2017/model3d" xmlns:o="urn:schemas-microsoft-com:office:office" xmlns:r="http://schemas.openxmlformats.org/officeDocument/2006/relationships" xmlns:m="http://schemas.openxmlformats.org/officeDocument/2006/math" xmlns:v="urn:schemas-microsoft-com:vml" xmlns:wp14="http://schemas.microsoft.com/office/word/2010/wordprocessingDrawing" xmlns:wp="http://schemas.openxmlformats.org/drawingml/2006/wordprocessingDrawing" xmlns:w10="urn:schemas-microsoft-com:office:word" xmlns:w="http://schemas.openxmlformats.org/wordprocessingml/2006/main" xmlns:w14="http://schemas.microsoft.com/office/word/2010/wordml" xmlns:w15="http://schemas.microsoft.com/office/word/2012/wordml" xmlns:w16cex="http://schemas.microsoft.com/office/word/2018/wordml/cex" xmlns:w16cid="http://schemas.microsoft.com/office/word/2016/wordml/cid" xmlns:w16="http://schemas.microsoft.com/office/word/2018/wordml" xmlns:w16sdtdh="http://schemas.microsoft.com/office/word/2020/wordml/sdtdatahash" xmlns:w16se="http://schemas.microsoft.com/office/word/2015/wordml/symex" xmlns:wpg="http://schemas.microsoft.com/office/word/2010/wordprocessingGroup" xmlns:wpi="http://schemas.microsoft.com/office/word/2010/wordprocessingInk" xmlns:wne="http://schemas.microsoft.com/office/word/2006/wordml" xmlns:wps="http://schemas.microsoft.com/office/word/2010/wordprocessingShape" mc:Ignorable="w14 w15 w16se w16cid w16 w16cex w16sdtdh wp14">
+  <w:footnote w:type="separator" w:id="-1">
+    <w:p>
+      <w:r>
+        <w:separator/>
+      </w:r>
+    </w:p>
+  </w:footnote>
+  <w:footnote w:type="continuationSeparator" w:id="0">
+    <w:p>
+      <w:r>
+        <w:continuationSeparator/>
+      </w:r>
+    </w:p>
+  </w:footnote>
+</w:footnotes>
+</file>
+
+<file path=word/header1.xml><?xml version="1.0" encoding="utf-8"?>
+<w:hdr xmlns:wpc="http://schemas.microsoft.com/office/word/2010/wordprocessingCanvas" xmlns:cx="http://schemas.microsoft.com/office/drawing/2014/chartex" xmlns:cx1="http://schemas.microsoft.com/office/drawing/2015/9/8/chartex" xmlns:cx2="http://schemas.microsoft.com/office/drawing/2015/10/21/chartex" xmlns:cx3="http://schemas.microsoft.com/office/drawing/2016/5/9/chartex" xmlns:cx4="http://schemas.microsoft.com/office/drawing/2016/5/10/chartex" xmlns:cx5="http://schemas.microsoft.com/office/drawing/2016/5/11/chartex" xmlns:cx6="http://schemas.microsoft.com/office/drawing/2016/5/12/chartex" xmlns:cx7="http://schemas.microsoft.com/office/drawing/2016/5/13/chartex" xmlns:cx8="http://schemas.microsoft.com/office/drawing/2016/5/14/chartex" xmlns:mc="http://schemas.openxmlformats.org/markup-compatibility/2006" xmlns:aink="http://schemas.microsoft.com/office/drawing/2016/ink" xmlns:am3d="http://schemas.microsoft.com/office/drawing/2017/model3d" xmlns:o="urn:schemas-microsoft-com:office:office" xmlns:r="http://schemas.openxmlformats.org/officeDocument/2006/relationships" xmlns:m="http://schemas.openxmlformats.org/officeDocument/2006/math" xmlns:v="urn:schemas-microsoft-com:vml" xmlns:wp14="http://schemas.microsoft.com/office/word/2010/wordprocessingDrawing" xmlns:wp="http://schemas.openxmlformats.org/drawingml/2006/wordprocessingDrawing" xmlns:w10="urn:schemas-microsoft-com:office:word" xmlns:w="http://schemas.openxmlformats.org/wordprocessingml/2006/main" xmlns:w14="http://schemas.microsoft.com/office/word/2010/wordml" xmlns:w15="http://schemas.microsoft.com/office/word/2012/wordml" xmlns:w16cex="http://schemas.microsoft.com/office/word/2018/wordml/cex" xmlns:w16cid="http://schemas.microsoft.com/office/word/2016/wordml/cid" xmlns:w16="http://schemas.microsoft.com/office/word/2018/wordml" xmlns:w16sdtdh="http://schemas.microsoft.com/office/word/2020/wordml/sdtdatahash" xmlns:w16se="http://schemas.microsoft.com/office/word/2015/wordml/symex" xmlns:wpg="http://schemas.microsoft.com/office/word/2010/wordprocessingGroup" xmlns:wpi="http://schemas.microsoft.com/office/word/2010/wordprocessingInk" xmlns:wne="http://schemas.microsoft.com/office/word/2006/wordml" xmlns:wps="http://schemas.microsoft.com/office/word/2010/wordprocessingShape" mc:Ignorable="w14 w15 w16se w16cid w16 w16cex w16sdtdh wp14">
+  <w:p>
+    <w:pPr>
+      <w:pStyle w:val="Header"/>
+    </w:pPr>
+  </w:p>
+</w:hdr>
+</file>
+
+<file path=word/header2.xml><?xml version="1.0" encoding="utf-8"?>
+<w:hdr xmlns:wpc="http://schemas.microsoft.com/office/word/2010/wordprocessingCanvas" xmlns:cx="http://schemas.microsoft.com/office/drawing/2014/chartex" xmlns:cx1="http://schemas.microsoft.com/office/drawing/2015/9/8/chartex" xmlns:cx2="http://schemas.microsoft.com/office/drawing/2015/10/21/chartex" xmlns:cx3="http://schemas.microsoft.com/office/drawing/2016/5/9/chartex" xmlns:cx4="http://schemas.microsoft.com/office/drawing/2016/5/10/chartex" xmlns:cx5="http://schemas.microsoft.com/office/drawing/2016/5/11/chartex" xmlns:cx6="http://schemas.microsoft.com/office/drawing/2016/5/12/chartex" xmlns:cx7="http://schemas.microsoft.com/office/drawing/2016/5/13/chartex" xmlns:cx8="http://schemas.microsoft.com/office/drawing/2016/5/14/chartex" xmlns:mc="http://schemas.openxmlformats.org/markup-compatibility/2006" xmlns:aink="http://schemas.microsoft.com/office/drawing/2016/ink" xmlns:am3d="http://schemas.microsoft.com/office/drawing/2017/model3d" xmlns:o="urn:schemas-microsoft-com:office:office" xmlns:r="http://schemas.openxmlformats.org/officeDocument/2006/relationships" xmlns:m="http://schemas.openxmlformats.org/officeDocument/2006/math" xmlns:v="urn:schemas-microsoft-com:vml" xmlns:wp14="http://schemas.microsoft.com/office/word/2010/wordprocessingDrawing" xmlns:wp="http://schemas.openxmlformats.org/drawingml/2006/wordprocessingDrawing" xmlns:w10="urn:schemas-microsoft-com:office:word" xmlns:w="http://schemas.openxmlformats.org/wordprocessingml/2006/main" xmlns:w14="http://schemas.microsoft.com/office/word/2010/wordml" xmlns:w15="http://schemas.microsoft.com/office/word/2012/wordml" xmlns:w16cex="http://schemas.microsoft.com/office/word/2018/wordml/cex" xmlns:w16cid="http://schemas.microsoft.com/office/word/2016/wordml/cid" xmlns:w16="http://schemas.microsoft.com/office/word/2018/wordml" xmlns:w16sdtdh="http://schemas.microsoft.com/office/word/2020/wordml/sdtdatahash" xmlns:w16se="http://schemas.microsoft.com/office/word/2015/wordml/symex" xmlns:wpg="http://schemas.microsoft.com/office/word/2010/wordprocessingGroup" xmlns:wpi="http://schemas.microsoft.com/office/word/2010/wordprocessingInk" xmlns:wne="http://schemas.microsoft.com/office/word/2006/wordml" xmlns:wps="http://schemas.microsoft.com/office/word/2010/wordprocessingShape" mc:Ignorable="w14 w15 w16se w16cid w16 w16cex w16sdtdh wp14">
+  <w:p>
+    <w:pPr>
+      <w:pStyle w:val="Header"/>
+    </w:pPr>
+  </w:p>
+</w:hdr>
+</file>
+
+<file path=word/header3.xml><?xml version="1.0" encoding="utf-8"?>
+<w:hdr xmlns:wpc="http://schemas.microsoft.com/office/word/2010/wordprocessingCanvas" xmlns:cx="http://schemas.microsoft.com/office/drawing/2014/chartex" xmlns:cx1="http://schemas.microsoft.com/office/drawing/2015/9/8/chartex" xmlns:cx2="http://schemas.microsoft.com/office/drawing/2015/10/21/chartex" xmlns:cx3="http://schemas.microsoft.com/office/drawing/2016/5/9/chartex" xmlns:cx4="http://schemas.microsoft.com/office/drawing/2016/5/10/chartex" xmlns:cx5="http://schemas.microsoft.com/office/drawing/2016/5/11/chartex" xmlns:cx6="http://schemas.microsoft.com/office/drawing/2016/5/12/chartex" xmlns:cx7="http://schemas.microsoft.com/office/drawing/2016/5/13/chartex" xmlns:cx8="http://schemas.microsoft.com/office/drawing/2016/5/14/chartex" xmlns:mc="http://schemas.openxmlformats.org/markup-compatibility/2006" xmlns:aink="http://schemas.microsoft.com/office/drawing/2016/ink" xmlns:am3d="http://schemas.microsoft.com/office/drawing/2017/model3d" xmlns:o="urn:schemas-microsoft-com:office:office" xmlns:r="http://schemas.openxmlformats.org/officeDocument/2006/relationships" xmlns:m="http://schemas.openxmlformats.org/officeDocument/2006/math" xmlns:v="urn:schemas-microsoft-com:vml" xmlns:wp14="http://schemas.microsoft.com/office/word/2010/wordprocessingDrawing" xmlns:wp="http://schemas.openxmlformats.org/drawingml/2006/wordprocessingDrawing" xmlns:w10="urn:schemas-microsoft-com:office:word" xmlns:w="http://schemas.openxmlformats.org/wordprocessingml/2006/main" xmlns:w14="http://schemas.microsoft.com/office/word/2010/wordml" xmlns:w15="http://schemas.microsoft.com/office/word/2012/wordml" xmlns:w16cex="http://schemas.microsoft.com/office/word/2018/wordml/cex" xmlns:w16cid="http://schemas.microsoft.com/office/word/2016/wordml/cid" xmlns:w16="http://schemas.microsoft.com/office/word/2018/wordml" xmlns:w16sdtdh="http://schemas.microsoft.com/office/word/2020/wordml/sdtdatahash" xmlns:w16se="http://schemas.microsoft.com/office/word/2015/wordml/symex" xmlns:wpg="http://schemas.microsoft.com/office/word/2010/wordprocessingGroup" xmlns:wpi="http://schemas.microsoft.com/office/word/2010/wordprocessingInk" xmlns:wne="http://schemas.microsoft.com/office/word/2006/wordml" xmlns:wps="http://schemas.microsoft.com/office/word/2010/wordprocessingShape" mc:Ignorable="w14 w15 w16se w16cid w16 w16cex w16sdtdh wp14">
+  <w:p>
+    <w:pPr>
+      <w:pStyle w:val="Header"/>
+    </w:pPr>
+  </w:p>
+</w:hdr>
 </file>
 
 <file path=word/numbering.xml><?xml version="1.0" encoding="utf-8"?>
@@ -1692,6 +2414,48 @@
       <w:contextualSpacing/>
     </w:pPr>
   </w:style>
+  <w:style w:type="paragraph" w:styleId="Header">
+    <w:name w:val="header"/>
+    <w:basedOn w:val="Normal"/>
+    <w:link w:val="HeaderChar"/>
+    <w:uiPriority w:val="99"/>
+    <w:unhideWhenUsed/>
+    <w:rsid w:val="00D92B80"/>
+    <w:pPr>
+      <w:tabs>
+        <w:tab w:val="center" w:pos="4680"/>
+        <w:tab w:val="right" w:pos="9360"/>
+      </w:tabs>
+    </w:pPr>
+  </w:style>
+  <w:style w:type="character" w:customStyle="1" w:styleId="HeaderChar">
+    <w:name w:val="Header Char"/>
+    <w:basedOn w:val="DefaultParagraphFont"/>
+    <w:link w:val="Header"/>
+    <w:uiPriority w:val="99"/>
+    <w:rsid w:val="00D92B80"/>
+  </w:style>
+  <w:style w:type="paragraph" w:styleId="Footer">
+    <w:name w:val="footer"/>
+    <w:basedOn w:val="Normal"/>
+    <w:link w:val="FooterChar"/>
+    <w:uiPriority w:val="99"/>
+    <w:unhideWhenUsed/>
+    <w:rsid w:val="00D92B80"/>
+    <w:pPr>
+      <w:tabs>
+        <w:tab w:val="center" w:pos="4680"/>
+        <w:tab w:val="right" w:pos="9360"/>
+      </w:tabs>
+    </w:pPr>
+  </w:style>
+  <w:style w:type="character" w:customStyle="1" w:styleId="FooterChar">
+    <w:name w:val="Footer Char"/>
+    <w:basedOn w:val="DefaultParagraphFont"/>
+    <w:link w:val="Footer"/>
+    <w:uiPriority w:val="99"/>
+    <w:rsid w:val="00D92B80"/>
+  </w:style>
 </w:styles>
 </file>
 

</xml_diff>